<commit_message>
gitignore files changes documented
</commit_message>
<xml_diff>
--- a/documentation.docx
+++ b/documentation.docx
@@ -13,6 +13,11 @@
       </w:r>
     </w:p>
     <w:p>
+      <w:pPr>
+        <w:rPr>
+          <w:rStyle w:val="Hyperlink"/>
+        </w:rPr>
+      </w:pPr>
       <w:proofErr w:type="spellStart"/>
       <w:r>
         <w:t>Git</w:t>
@@ -35,6 +40,33 @@
           <w:t>https://github.com/ajinkyadhekre/simplyblogging.git</w:t>
         </w:r>
       </w:hyperlink>
+    </w:p>
+    <w:p>
+      <w:r>
+        <w:rPr>
+          <w:b/>
+        </w:rPr>
+        <w:t>.</w:t>
+      </w:r>
+      <w:proofErr w:type="spellStart"/>
+      <w:r>
+        <w:rPr>
+          <w:b/>
+        </w:rPr>
+        <w:t>gitignore</w:t>
+      </w:r>
+      <w:proofErr w:type="spellEnd"/>
+      <w:r>
+        <w:rPr>
+          <w:b/>
+        </w:rPr>
+        <w:t xml:space="preserve"> file added : </w:t>
+      </w:r>
+      <w:r>
+        <w:t>README.md file added to ignore list</w:t>
+      </w:r>
+      <w:bookmarkStart w:id="0" w:name="_GoBack"/>
+      <w:bookmarkEnd w:id="0"/>
     </w:p>
     <w:p>
       <w:r>
@@ -9736,8 +9768,6 @@
           </wp:inline>
         </w:drawing>
       </w:r>
-      <w:bookmarkStart w:id="0" w:name="_GoBack"/>
-      <w:bookmarkEnd w:id="0"/>
     </w:p>
     <w:sectPr>
       <w:pgSz w:w="12240" w:h="15840"/>

</xml_diff>